<commit_message>
Missing 1 no commit mobile nav issue
This step is still left we have to do this also.. Please add this add this new folder with this navigation.js file in master branch “src/assets/js/ navigation.js”
</commit_message>
<xml_diff>
--- a/commit-note.docx
+++ b/commit-note.docx
@@ -853,6 +853,105 @@
           <w:szCs w:val="28"/>
         </w:rPr>
       </w:pPr>
+    </w:p>
+    <w:p>
+      <w:pPr>
+        <w:rPr>
+          <w:b/>
+          <w:sz w:val="28"/>
+          <w:szCs w:val="28"/>
+          <w:u w:val="single"/>
+        </w:rPr>
+      </w:pPr>
+      <w:r>
+        <w:rPr>
+          <w:b/>
+          <w:sz w:val="28"/>
+          <w:szCs w:val="28"/>
+          <w:u w:val="single"/>
+        </w:rPr>
+        <w:lastRenderedPageBreak/>
+        <w:t>Commit 1</w:t>
+      </w:r>
+      <w:r>
+        <w:rPr>
+          <w:b/>
+          <w:sz w:val="28"/>
+          <w:szCs w:val="28"/>
+          <w:u w:val="single"/>
+        </w:rPr>
+        <w:t>0</w:t>
+      </w:r>
+      <w:r>
+        <w:rPr>
+          <w:b/>
+          <w:sz w:val="28"/>
+          <w:szCs w:val="28"/>
+          <w:u w:val="single"/>
+        </w:rPr>
+        <w:t>:</w:t>
+      </w:r>
+      <w:r>
+        <w:rPr>
+          <w:b/>
+          <w:sz w:val="28"/>
+          <w:szCs w:val="28"/>
+          <w:u w:val="single"/>
+        </w:rPr>
+        <w:t xml:space="preserve"> Missing 1 no commit mobile nav issue</w:t>
+      </w:r>
+    </w:p>
+    <w:p>
+      <w:pPr>
+        <w:ind w:firstLine="720"/>
+        <w:rPr>
+          <w:sz w:val="28"/>
+          <w:szCs w:val="28"/>
+        </w:rPr>
+      </w:pPr>
+      <w:r>
+        <w:rPr>
+          <w:sz w:val="28"/>
+          <w:szCs w:val="28"/>
+        </w:rPr>
+        <w:t xml:space="preserve">This step is still left we have to do this also.. </w:t>
+      </w:r>
+      <w:r>
+        <w:rPr>
+          <w:sz w:val="28"/>
+          <w:szCs w:val="28"/>
+        </w:rPr>
+        <w:t>Please add this add this new folder with this navigation.js file in master branch “src/assets/</w:t>
+      </w:r>
+      <w:r>
+        <w:rPr>
+          <w:sz w:val="28"/>
+          <w:szCs w:val="28"/>
+          <w:highlight w:val="yellow"/>
+        </w:rPr>
+        <w:t>js/</w:t>
+      </w:r>
+      <w:r>
+        <w:rPr>
+          <w:highlight w:val="yellow"/>
+        </w:rPr>
+        <w:t xml:space="preserve"> </w:t>
+      </w:r>
+      <w:r>
+        <w:rPr>
+          <w:sz w:val="28"/>
+          <w:szCs w:val="28"/>
+          <w:highlight w:val="yellow"/>
+        </w:rPr>
+        <w:t>navigation.js</w:t>
+      </w:r>
+      <w:r>
+        <w:rPr>
+          <w:sz w:val="28"/>
+          <w:szCs w:val="28"/>
+        </w:rPr>
+        <w:t>”</w:t>
+      </w:r>
     </w:p>
     <w:p>
       <w:pPr>

</xml_diff>